<commit_message>
Edited the 4 week plan
Added done to the areas completed.
Checked the Requirements doc.
moved Proposal documents into a new folder
</commit_message>
<xml_diff>
--- a/4 Week development plan--general.docx
+++ b/4 Week development plan--general.docx
@@ -121,6 +121,21 @@
         </w:rPr>
         <w:t>Set up the Flutter project</w:t>
       </w:r>
+      <w:r>
+        <w:rPr>
+          <w:lang w:val="en-GB"/>
+        </w:rPr>
+        <w:t xml:space="preserve"> </w:t>
+      </w:r>
+      <w:bookmarkStart w:id="0" w:name="_Hlk178272816"/>
+      <w:r>
+        <w:rPr>
+          <w:color w:val="FF0000"/>
+          <w:lang w:val="en-GB"/>
+        </w:rPr>
+        <w:t>[DONE]</w:t>
+      </w:r>
+      <w:bookmarkEnd w:id="0"/>
     </w:p>
     <w:p>
       <w:pPr>
@@ -138,7 +153,20 @@
         <w:rPr>
           <w:lang w:val="en-GB"/>
         </w:rPr>
-        <w:t>Integrate Firebase into the project for authentication and database storage.</w:t>
+        <w:t>Integrate Firebase into the project for authentication</w:t>
+      </w:r>
+      <w:r>
+        <w:rPr>
+          <w:color w:val="FF0000"/>
+          <w:lang w:val="en-GB"/>
+        </w:rPr>
+        <w:t>[DONE]</w:t>
+      </w:r>
+      <w:r>
+        <w:rPr>
+          <w:lang w:val="en-GB"/>
+        </w:rPr>
+        <w:t xml:space="preserve"> and database storage.</w:t>
       </w:r>
     </w:p>
     <w:p>
@@ -226,19 +254,7 @@
         <w:rPr>
           <w:lang w:val="en-GB"/>
         </w:rPr>
-        <w:t xml:space="preserve">Tasks we </w:t>
-      </w:r>
-      <w:r>
-        <w:rPr>
-          <w:lang w:val="en-GB"/>
-        </w:rPr>
-        <w:t>must</w:t>
-      </w:r>
-      <w:r>
-        <w:rPr>
-          <w:lang w:val="en-GB"/>
-        </w:rPr>
-        <w:t xml:space="preserve"> do: </w:t>
+        <w:t xml:space="preserve">Tasks we must do: </w:t>
       </w:r>
     </w:p>
     <w:p>
@@ -342,13 +358,7 @@
         <w:rPr>
           <w:lang w:val="en-GB"/>
         </w:rPr>
-        <w:t xml:space="preserve">Duration: </w:t>
-      </w:r>
-      <w:r>
-        <w:rPr>
-          <w:lang w:val="en-GB"/>
-        </w:rPr>
-        <w:t xml:space="preserve">2-3 days </w:t>
+        <w:t xml:space="preserve">Duration: 2-3 days </w:t>
       </w:r>
     </w:p>
     <w:p>
@@ -493,19 +503,7 @@
         <w:rPr>
           <w:lang w:val="en-GB"/>
         </w:rPr>
-        <w:t xml:space="preserve">Duration: </w:t>
-      </w:r>
-      <w:r>
-        <w:rPr>
-          <w:lang w:val="en-GB"/>
-        </w:rPr>
-        <w:t>1-2</w:t>
-      </w:r>
-      <w:r>
-        <w:rPr>
-          <w:lang w:val="en-GB"/>
-        </w:rPr>
-        <w:t xml:space="preserve"> days </w:t>
+        <w:t xml:space="preserve">Duration: 1-2 days </w:t>
       </w:r>
     </w:p>
     <w:p>
@@ -559,10 +557,7 @@
         </w:rPr>
       </w:pPr>
       <w:r>
-        <w:t>Set up a recipe API (</w:t>
-      </w:r>
-      <w:r>
-        <w:t>e.g.,</w:t>
+        <w:t>Set up a recipe API (e.g.,</w:t>
       </w:r>
       <w:r>
         <w:t xml:space="preserve"> edamam) or use the data from our recipe csv file</w:t>
@@ -612,25 +607,7 @@
           <w:lang w:val="en-GB"/>
         </w:rPr>
         <w:lastRenderedPageBreak/>
-        <w:t xml:space="preserve">Week </w:t>
-      </w:r>
-      <w:r>
-        <w:rPr>
-          <w:lang w:val="en-GB"/>
-        </w:rPr>
-        <w:t>2</w:t>
-      </w:r>
-      <w:r>
-        <w:rPr>
-          <w:lang w:val="en-GB"/>
-        </w:rPr>
-        <w:t xml:space="preserve">: </w:t>
-      </w:r>
-      <w:r>
-        <w:rPr>
-          <w:lang w:val="en-GB"/>
-        </w:rPr>
-        <w:t>Core features and backend integration</w:t>
+        <w:t>Week 2: Core features and backend integration</w:t>
       </w:r>
     </w:p>
     <w:p>
@@ -678,25 +655,7 @@
         <w:rPr>
           <w:lang w:val="en-GB"/>
         </w:rPr>
-        <w:t xml:space="preserve">Duration: </w:t>
-      </w:r>
-      <w:r>
-        <w:rPr>
-          <w:lang w:val="en-GB"/>
-        </w:rPr>
-        <w:t>2-3</w:t>
-      </w:r>
-      <w:r>
-        <w:rPr>
-          <w:lang w:val="en-GB"/>
-        </w:rPr>
-        <w:t xml:space="preserve"> day</w:t>
-      </w:r>
-      <w:r>
-        <w:rPr>
-          <w:lang w:val="en-GB"/>
-        </w:rPr>
-        <w:t>s</w:t>
+        <w:t>Duration: 2-3 days</w:t>
       </w:r>
     </w:p>
     <w:p>
@@ -835,13 +794,7 @@
         <w:rPr>
           <w:lang w:val="en-GB"/>
         </w:rPr>
-        <w:t>Duration: 2-3 day</w:t>
-      </w:r>
-      <w:r>
-        <w:rPr>
-          <w:lang w:val="en-GB"/>
-        </w:rPr>
-        <w:t>s</w:t>
+        <w:t>Duration: 2-3 days</w:t>
       </w:r>
     </w:p>
     <w:p>
@@ -992,13 +945,7 @@
         <w:rPr>
           <w:lang w:val="en-GB"/>
         </w:rPr>
-        <w:t>Duration: 2-3 day</w:t>
-      </w:r>
-      <w:r>
-        <w:rPr>
-          <w:lang w:val="en-GB"/>
-        </w:rPr>
-        <w:t>s</w:t>
+        <w:t>Duration: 2-3 days</w:t>
       </w:r>
     </w:p>
     <w:p>
@@ -1134,50 +1081,26 @@
         <w:rPr>
           <w:lang w:val="en-GB"/>
         </w:rPr>
-        <w:t>Duration: 2</w:t>
-      </w:r>
-      <w:r>
-        <w:rPr>
-          <w:lang w:val="en-GB"/>
-        </w:rPr>
-        <w:t xml:space="preserve"> </w:t>
-      </w:r>
-      <w:r>
-        <w:rPr>
-          <w:lang w:val="en-GB"/>
-        </w:rPr>
-        <w:t>day</w:t>
-      </w:r>
-      <w:r>
-        <w:rPr>
-          <w:lang w:val="en-GB"/>
-        </w:rPr>
-        <w:t>s</w:t>
-      </w:r>
-    </w:p>
-    <w:p>
-      <w:pPr>
-        <w:pStyle w:val="ListParagraph"/>
-        <w:numPr>
-          <w:ilvl w:val="0"/>
-          <w:numId w:val="2"/>
-        </w:numPr>
-        <w:ind w:left="851"/>
-        <w:rPr>
-          <w:lang w:val="en-GB"/>
-        </w:rPr>
-      </w:pPr>
-      <w:r>
-        <w:rPr>
-          <w:lang w:val="en-GB"/>
-        </w:rPr>
-        <w:t xml:space="preserve">Person responsible for section: </w:t>
-      </w:r>
-      <w:r>
-        <w:rPr>
-          <w:lang w:val="en-GB"/>
-        </w:rPr>
-        <w:t>Everyone</w:t>
+        <w:t>Duration: 2 days</w:t>
+      </w:r>
+    </w:p>
+    <w:p>
+      <w:pPr>
+        <w:pStyle w:val="ListParagraph"/>
+        <w:numPr>
+          <w:ilvl w:val="0"/>
+          <w:numId w:val="2"/>
+        </w:numPr>
+        <w:ind w:left="851"/>
+        <w:rPr>
+          <w:lang w:val="en-GB"/>
+        </w:rPr>
+      </w:pPr>
+      <w:r>
+        <w:rPr>
+          <w:lang w:val="en-GB"/>
+        </w:rPr>
+        <w:t>Person responsible for section: Everyone</w:t>
       </w:r>
     </w:p>
     <w:p>
@@ -1354,13 +1277,7 @@
         <w:rPr>
           <w:lang w:val="en-GB"/>
         </w:rPr>
-        <w:t xml:space="preserve">Person responsible for section: </w:t>
-      </w:r>
-      <w:r>
-        <w:rPr>
-          <w:lang w:val="en-GB"/>
-        </w:rPr>
-        <w:t>Unassigned</w:t>
+        <w:t>Person responsible for section: Unassigned</w:t>
       </w:r>
     </w:p>
     <w:p>
@@ -1452,46 +1369,26 @@
           <w:bCs/>
           <w:lang w:val="en-GB"/>
         </w:rPr>
-        <w:t xml:space="preserve">Recipe </w:t>
-      </w:r>
-      <w:r>
-        <w:rPr>
-          <w:b/>
-          <w:bCs/>
-          <w:lang w:val="en-GB"/>
-        </w:rPr>
-        <w:t>moderation</w:t>
-      </w:r>
-    </w:p>
-    <w:p>
-      <w:pPr>
-        <w:pStyle w:val="ListParagraph"/>
-        <w:numPr>
-          <w:ilvl w:val="0"/>
-          <w:numId w:val="2"/>
-        </w:numPr>
-        <w:ind w:left="851"/>
-        <w:rPr>
-          <w:lang w:val="en-GB"/>
-        </w:rPr>
-      </w:pPr>
-      <w:r>
-        <w:rPr>
-          <w:lang w:val="en-GB"/>
-        </w:rPr>
-        <w:t xml:space="preserve">Duration: </w:t>
-      </w:r>
-      <w:r>
-        <w:rPr>
-          <w:lang w:val="en-GB"/>
-        </w:rPr>
-        <w:t>1-</w:t>
-      </w:r>
-      <w:r>
-        <w:rPr>
-          <w:lang w:val="en-GB"/>
-        </w:rPr>
-        <w:t>2 days</w:t>
+        <w:t>Recipe moderation</w:t>
+      </w:r>
+    </w:p>
+    <w:p>
+      <w:pPr>
+        <w:pStyle w:val="ListParagraph"/>
+        <w:numPr>
+          <w:ilvl w:val="0"/>
+          <w:numId w:val="2"/>
+        </w:numPr>
+        <w:ind w:left="851"/>
+        <w:rPr>
+          <w:lang w:val="en-GB"/>
+        </w:rPr>
+      </w:pPr>
+      <w:r>
+        <w:rPr>
+          <w:lang w:val="en-GB"/>
+        </w:rPr>
+        <w:t>Duration: 1-2 days</w:t>
       </w:r>
     </w:p>
     <w:p>
@@ -1821,31 +1718,7 @@
           <w:lang w:val="en-GB"/>
         </w:rPr>
         <w:lastRenderedPageBreak/>
-        <w:t xml:space="preserve">Week </w:t>
-      </w:r>
-      <w:r>
-        <w:rPr>
-          <w:lang w:val="en-GB"/>
-        </w:rPr>
-        <w:t>4</w:t>
-      </w:r>
-      <w:r>
-        <w:rPr>
-          <w:lang w:val="en-GB"/>
-        </w:rPr>
-        <w:t xml:space="preserve">: </w:t>
-      </w:r>
-      <w:r>
-        <w:rPr>
-          <w:lang w:val="en-GB"/>
-        </w:rPr>
-        <w:t xml:space="preserve">Final touches and testing </w:t>
-      </w:r>
-      <w:r>
-        <w:rPr>
-          <w:lang w:val="en-GB"/>
-        </w:rPr>
-        <w:t xml:space="preserve"> </w:t>
+        <w:t xml:space="preserve">Week 4: Final touches and testing  </w:t>
       </w:r>
     </w:p>
     <w:p>
@@ -1905,13 +1778,7 @@
         <w:rPr>
           <w:lang w:val="en-GB"/>
         </w:rPr>
-        <w:t xml:space="preserve">Person responsible for section: </w:t>
-      </w:r>
-      <w:r>
-        <w:rPr>
-          <w:lang w:val="en-GB"/>
-        </w:rPr>
-        <w:t>Everyone</w:t>
+        <w:t>Person responsible for section: Everyone</w:t>
       </w:r>
     </w:p>
     <w:p>
@@ -2003,19 +1870,7 @@
         <w:rPr>
           <w:lang w:val="en-GB"/>
         </w:rPr>
-        <w:t xml:space="preserve">Duration: </w:t>
-      </w:r>
-      <w:r>
-        <w:rPr>
-          <w:lang w:val="en-GB"/>
-        </w:rPr>
-        <w:t>3</w:t>
-      </w:r>
-      <w:r>
-        <w:rPr>
-          <w:lang w:val="en-GB"/>
-        </w:rPr>
-        <w:t xml:space="preserve"> days</w:t>
+        <w:t>Duration: 3 days</w:t>
       </w:r>
     </w:p>
     <w:p>
@@ -2155,46 +2010,26 @@
           <w:bCs/>
           <w:lang w:val="en-GB"/>
         </w:rPr>
-        <w:t>Debugging and refining</w:t>
-      </w:r>
-      <w:r>
-        <w:rPr>
-          <w:b/>
-          <w:bCs/>
-          <w:lang w:val="en-GB"/>
-        </w:rPr>
-        <w:t xml:space="preserve"> </w:t>
-      </w:r>
-    </w:p>
-    <w:p>
-      <w:pPr>
-        <w:pStyle w:val="ListParagraph"/>
-        <w:numPr>
-          <w:ilvl w:val="0"/>
-          <w:numId w:val="2"/>
-        </w:numPr>
-        <w:ind w:left="851"/>
-        <w:rPr>
-          <w:lang w:val="en-GB"/>
-        </w:rPr>
-      </w:pPr>
-      <w:r>
-        <w:rPr>
-          <w:lang w:val="en-GB"/>
-        </w:rPr>
-        <w:t xml:space="preserve">Duration: </w:t>
-      </w:r>
-      <w:r>
-        <w:rPr>
-          <w:lang w:val="en-GB"/>
-        </w:rPr>
-        <w:t>1</w:t>
-      </w:r>
-      <w:r>
-        <w:rPr>
-          <w:lang w:val="en-GB"/>
-        </w:rPr>
-        <w:t xml:space="preserve"> day</w:t>
+        <w:t xml:space="preserve">Debugging and refining </w:t>
+      </w:r>
+    </w:p>
+    <w:p>
+      <w:pPr>
+        <w:pStyle w:val="ListParagraph"/>
+        <w:numPr>
+          <w:ilvl w:val="0"/>
+          <w:numId w:val="2"/>
+        </w:numPr>
+        <w:ind w:left="851"/>
+        <w:rPr>
+          <w:lang w:val="en-GB"/>
+        </w:rPr>
+      </w:pPr>
+      <w:r>
+        <w:rPr>
+          <w:lang w:val="en-GB"/>
+        </w:rPr>
+        <w:t>Duration: 1 day</w:t>
       </w:r>
     </w:p>
     <w:p>
@@ -3473,6 +3308,7 @@
   <w:style w:type="character" w:default="1" w:styleId="DefaultParagraphFont">
     <w:name w:val="Default Paragraph Font"/>
     <w:uiPriority w:val="1"/>
+    <w:semiHidden/>
     <w:unhideWhenUsed/>
   </w:style>
   <w:style w:type="table" w:default="1" w:styleId="TableNormal">

</xml_diff>